<commit_message>
[Tutorial1] Create Slider with value label
</commit_message>
<xml_diff>
--- a/docs/Install environment.docx
+++ b/docs/Install environment.docx
@@ -137,7 +137,59 @@
         <w:t>Pyside2 semble proposer une alternative à la configuration de Qt</w:t>
       </w:r>
     </w:p>
-    <w:p/>
+    <w:p>
+      <w:pPr>
+        <w:pStyle w:val="Paragraphedeliste"/>
+        <w:numPr>
+          <w:ilvl w:val="0"/>
+          <w:numId w:val="3"/>
+        </w:numPr>
+        <w:rPr>
+          <w:lang w:val="en-US"/>
+        </w:rPr>
+      </w:pPr>
+      <w:r>
+        <w:rPr>
+          <w:lang w:val="en-US"/>
+        </w:rPr>
+        <w:t xml:space="preserve">Without going too much into the details of the different license models involved, if you want to develop a commercial application, </w:t>
+      </w:r>
+      <w:proofErr w:type="spellStart"/>
+      <w:r>
+        <w:rPr>
+          <w:lang w:val="en-US"/>
+        </w:rPr>
+        <w:t>PyQt</w:t>
+      </w:r>
+      <w:proofErr w:type="spellEnd"/>
+      <w:r>
+        <w:rPr>
+          <w:lang w:val="en-US"/>
+        </w:rPr>
+        <w:t xml:space="preserve"> requires you to pay fees for a commercial license, while the LGPL license of </w:t>
+      </w:r>
+      <w:proofErr w:type="spellStart"/>
+      <w:r>
+        <w:rPr>
+          <w:lang w:val="en-US"/>
+        </w:rPr>
+        <w:t>PySide</w:t>
+      </w:r>
+      <w:proofErr w:type="spellEnd"/>
+      <w:r>
+        <w:rPr>
+          <w:lang w:val="en-US"/>
+        </w:rPr>
+        <w:t xml:space="preserve"> permits application in commercial projects.</w:t>
+      </w:r>
+    </w:p>
+    <w:p>
+      <w:pPr>
+        <w:rPr>
+          <w:lang w:val="en-US"/>
+        </w:rPr>
+      </w:pPr>
+    </w:p>
     <w:p>
       <w:r>
         <w:t xml:space="preserve">Setup </w:t>
@@ -331,7 +383,6 @@
         <w:rPr>
           <w:noProof/>
         </w:rPr>
-        <w:lastRenderedPageBreak/>
         <w:drawing>
           <wp:anchor distT="0" distB="0" distL="114300" distR="114300" simplePos="0" relativeHeight="251658240" behindDoc="0" locked="0" layoutInCell="1" allowOverlap="1" wp14:anchorId="775859C8" wp14:editId="3A5F74E6">
             <wp:simplePos x="0" y="0"/>
@@ -384,6 +435,129 @@
       </w:r>
     </w:p>
     <w:p/>
+    <w:p/>
+    <w:p/>
+    <w:p/>
+    <w:p>
+      <w:r>
+        <w:t xml:space="preserve">Les différentes parties du </w:t>
+      </w:r>
+      <w:proofErr w:type="spellStart"/>
+      <w:r>
+        <w:t>framework</w:t>
+      </w:r>
+      <w:proofErr w:type="spellEnd"/>
+      <w:r>
+        <w:t xml:space="preserve"> : </w:t>
+      </w:r>
+    </w:p>
+    <w:p>
+      <w:pPr>
+        <w:pStyle w:val="Paragraphedeliste"/>
+        <w:numPr>
+          <w:ilvl w:val="0"/>
+          <w:numId w:val="2"/>
+        </w:numPr>
+      </w:pPr>
+      <w:proofErr w:type="spellStart"/>
+      <w:r>
+        <w:t>QWidget</w:t>
+      </w:r>
+      <w:proofErr w:type="spellEnd"/>
+      <w:r>
+        <w:t xml:space="preserve"> : Contient des éléments visuels déjà implémenter, que l’on peut utiliser tel quel, paramétrer ou hériter pour créer des éléments personnaliser. Cela comprend un très grand nombre de widget : des boutons, des grilles, des </w:t>
+      </w:r>
+      <w:proofErr w:type="spellStart"/>
+      <w:r>
+        <w:t>layouts</w:t>
+      </w:r>
+      <w:proofErr w:type="spellEnd"/>
+      <w:r>
+        <w:t xml:space="preserve">, des </w:t>
+      </w:r>
+      <w:proofErr w:type="spellStart"/>
+      <w:r>
+        <w:t>calendiers</w:t>
+      </w:r>
+      <w:proofErr w:type="spellEnd"/>
+      <w:r>
+        <w:t xml:space="preserve">, des </w:t>
+      </w:r>
+      <w:proofErr w:type="spellStart"/>
+      <w:r>
+        <w:t>sliders</w:t>
+      </w:r>
+      <w:proofErr w:type="spellEnd"/>
+      <w:r>
+        <w:t>, etc.</w:t>
+      </w:r>
+    </w:p>
+    <w:p>
+      <w:pPr>
+        <w:pStyle w:val="Paragraphedeliste"/>
+        <w:numPr>
+          <w:ilvl w:val="0"/>
+          <w:numId w:val="2"/>
+        </w:numPr>
+      </w:pPr>
+      <w:proofErr w:type="spellStart"/>
+      <w:r>
+        <w:t>QGui</w:t>
+      </w:r>
+      <w:proofErr w:type="spellEnd"/>
+      <w:r>
+        <w:t xml:space="preserve"> : Contient dans outils qui permettent de gérer des </w:t>
+      </w:r>
+      <w:proofErr w:type="spellStart"/>
+      <w:r>
+        <w:t>élements</w:t>
+      </w:r>
+      <w:proofErr w:type="spellEnd"/>
+      <w:r>
+        <w:t xml:space="preserve"> relatif à la GUI. Cela contient des outils pour gérer les icones, les fonts, les images, les fichiers, les sons, etc.</w:t>
+      </w:r>
+    </w:p>
+    <w:p>
+      <w:pPr>
+        <w:pStyle w:val="Paragraphedeliste"/>
+        <w:numPr>
+          <w:ilvl w:val="0"/>
+          <w:numId w:val="2"/>
+        </w:numPr>
+      </w:pPr>
+      <w:proofErr w:type="spellStart"/>
+      <w:r>
+        <w:t>QCore</w:t>
+      </w:r>
+      <w:proofErr w:type="spellEnd"/>
+      <w:r>
+        <w:t xml:space="preserve"> : Contient des fonctionnalités </w:t>
+      </w:r>
+      <w:proofErr w:type="spellStart"/>
+      <w:r>
+        <w:t>Core</w:t>
+      </w:r>
+      <w:proofErr w:type="spellEnd"/>
+      <w:r>
+        <w:t xml:space="preserve"> liés à la machine et la configuration de Qt. On y retrouve des outils relatifs au temps, des </w:t>
+      </w:r>
+      <w:proofErr w:type="spellStart"/>
+      <w:r>
+        <w:t>enum</w:t>
+      </w:r>
+      <w:proofErr w:type="spellEnd"/>
+      <w:r>
+        <w:t xml:space="preserve"> de </w:t>
+      </w:r>
+      <w:proofErr w:type="spellStart"/>
+      <w:r>
+        <w:t>qt</w:t>
+      </w:r>
+      <w:proofErr w:type="spellEnd"/>
+      <w:r>
+        <w:t>, etc.</w:t>
+      </w:r>
+    </w:p>
     <w:sectPr>
       <w:pgSz w:w="11906" w:h="16838"/>
       <w:pgMar w:top="1417" w:right="1417" w:bottom="1417" w:left="1417" w:header="708" w:footer="708" w:gutter="0"/>

</xml_diff>

<commit_message>
[Tutorial1] Create several MessageBox
</commit_message>
<xml_diff>
--- a/docs/Install environment.docx
+++ b/docs/Install environment.docx
@@ -294,15 +294,7 @@
         </w:numPr>
       </w:pPr>
       <w:r>
-        <w:t xml:space="preserve">Comme pour Qt, il faut gérer un certain nombre de dépendance pour que les exécutables </w:t>
-      </w:r>
-      <w:proofErr w:type="gramStart"/>
-      <w:r>
-        <w:t>fonctionnes</w:t>
-      </w:r>
-      <w:proofErr w:type="gramEnd"/>
-      <w:r>
-        <w:t>.</w:t>
+        <w:t>Comme pour Qt, il faut gérer un certain nombre de dépendance pour que les exécutables fonctionnes.</w:t>
       </w:r>
     </w:p>
     <w:p>
@@ -314,15 +306,7 @@
         </w:numPr>
       </w:pPr>
       <w:r>
-        <w:t xml:space="preserve">Avec Qt il y a plusieurs solutions : aller chercher </w:t>
-      </w:r>
-      <w:proofErr w:type="gramStart"/>
-      <w:r>
-        <w:t>les dll présent</w:t>
-      </w:r>
-      <w:proofErr w:type="gramEnd"/>
-      <w:r>
-        <w:t xml:space="preserve"> dans C:/path/qt/version/bin et les mettre à côté de l’exécutable, ajouter un fichier </w:t>
+        <w:t xml:space="preserve">Avec Qt il y a plusieurs solutions : aller chercher les dll présent dans C:/path/qt/version/bin et les mettre à côté de l’exécutable, ajouter un fichier </w:t>
       </w:r>
       <w:proofErr w:type="spellStart"/>
       <w:r>
@@ -556,6 +540,32 @@
       <w:proofErr w:type="spellEnd"/>
       <w:r>
         <w:t>, etc.</w:t>
+      </w:r>
+    </w:p>
+    <w:p/>
+    <w:p>
+      <w:r>
+        <w:t xml:space="preserve">Documentation : </w:t>
+      </w:r>
+    </w:p>
+    <w:p>
+      <w:pPr>
+        <w:pStyle w:val="Paragraphedeliste"/>
+        <w:numPr>
+          <w:ilvl w:val="0"/>
+          <w:numId w:val="2"/>
+        </w:numPr>
+      </w:pPr>
+      <w:r>
+        <w:t xml:space="preserve">Pour la documentation de Pyside2, j’ai l’impression que l’on peut se baser sur la doc de </w:t>
+      </w:r>
+      <w:proofErr w:type="spellStart"/>
+      <w:r>
+        <w:t>PyQt</w:t>
+      </w:r>
+      <w:proofErr w:type="spellEnd"/>
+      <w:r>
+        <w:t>.</w:t>
       </w:r>
     </w:p>
     <w:sectPr>

</xml_diff>

<commit_message>
[TestPyQt5] Config PyQt5 basic env
</commit_message>
<xml_diff>
--- a/docs/Install environment.docx
+++ b/docs/Install environment.docx
@@ -562,6 +562,33 @@
       <w:proofErr w:type="spellStart"/>
       <w:r>
         <w:t>PyQt</w:t>
+      </w:r>
+      <w:proofErr w:type="spellEnd"/>
+      <w:r>
+        <w:t>.</w:t>
+      </w:r>
+    </w:p>
+    <w:p/>
+    <w:p/>
+    <w:p>
+      <w:r>
+        <w:t xml:space="preserve">Liaison avec un base de données : </w:t>
+      </w:r>
+    </w:p>
+    <w:p>
+      <w:pPr>
+        <w:pStyle w:val="Paragraphedeliste"/>
+        <w:numPr>
+          <w:ilvl w:val="0"/>
+          <w:numId w:val="2"/>
+        </w:numPr>
+      </w:pPr>
+      <w:r>
+        <w:t xml:space="preserve">Pour jouer avec des données en ligne, il suffit d’utiliser une lib permettant de faire des requête (en SQL par exemple), puis injecter les données dans les éléments </w:t>
+      </w:r>
+      <w:proofErr w:type="spellStart"/>
+      <w:r>
+        <w:t>PySide</w:t>
       </w:r>
       <w:proofErr w:type="spellEnd"/>
       <w:r>

</xml_diff>